<commit_message>
Update global || PDF || Descargable
</commit_message>
<xml_diff>
--- a/fuentes/63520028_CF01_DU.docx
+++ b/fuentes/63520028_CF01_DU.docx
@@ -199,7 +199,7 @@
               </wp:anchor>
             </w:drawing>
           </mc:Choice>
-          <mc:Fallback xmlns:oel="http://schemas.microsoft.com/office/2019/extlst" xmlns:w16du="http://schemas.microsoft.com/office/word/2023/wordml/word16du">
+          <mc:Fallback xmlns:w16du="http://schemas.microsoft.com/office/word/2023/wordml/word16du" xmlns:oel="http://schemas.microsoft.com/office/2019/extlst">
             <w:pict>
               <v:rect w14:anchorId="04BF2410" id="Rectángulo 3" o:spid="_x0000_s1026" alt="&quot;&quot;" style="position:absolute;margin-left:-55.7pt;margin-top:26.5pt;width:613.85pt;height:204pt;z-index:-251655168;visibility:visible;mso-wrap-style:square;mso-height-percent:0;mso-wrap-distance-left:9pt;mso-wrap-distance-top:0;mso-wrap-distance-right:9pt;mso-wrap-distance-bottom:0;mso-position-horizontal:absolute;mso-position-horizontal-relative:text;mso-position-vertical:absolute;mso-position-vertical-relative:text;mso-height-percent:0;mso-height-relative:margin;v-text-anchor:middle" o:gfxdata="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" fillcolor="#00314d" stroked="f" strokeweight="1pt"/>
             </w:pict>
@@ -2231,7 +2231,21 @@
         <w:rPr>
           <w:lang w:eastAsia="es-CO"/>
         </w:rPr>
-        <w:t>Hay varios modelos de pesadoras que sirven para porcionar masa desde 30 g hasta 1.100 g, según el fabricante. Todas ellas funcionan por succión al vacío y tienen velocidad regulable.</w:t>
+        <w:t xml:space="preserve">Hay varios modelos de pesadoras que sirven para </w:t>
+      </w:r>
+      <w:proofErr w:type="spellStart"/>
+      <w:r>
+        <w:rPr>
+          <w:lang w:eastAsia="es-CO"/>
+        </w:rPr>
+        <w:t>porcionar</w:t>
+      </w:r>
+      <w:proofErr w:type="spellEnd"/>
+      <w:r>
+        <w:rPr>
+          <w:lang w:eastAsia="es-CO"/>
+        </w:rPr>
+        <w:t xml:space="preserve"> masa desde 30 g hasta 1.100 g, según el fabricante. Todas ellas funcionan por succión al vacío y tienen velocidad regulable.</w:t>
       </w:r>
     </w:p>
     <w:p>
@@ -2305,7 +2319,21 @@
         <w:rPr>
           <w:lang w:eastAsia="es-CO"/>
         </w:rPr>
-        <w:t xml:space="preserve">Es una máquina versátil que permite dosificar e inyectar todo tipo de masas blandas y semi-blandas. También dosifica trozos de fruta, frutos secos, chocolate, entre otros, de hasta 20 milímetros de diámetro. Se utiliza para dosificar </w:t>
+        <w:t xml:space="preserve">Es una máquina versátil que permite dosificar e inyectar todo tipo de masas blandas y </w:t>
+      </w:r>
+      <w:proofErr w:type="spellStart"/>
+      <w:r>
+        <w:rPr>
+          <w:lang w:eastAsia="es-CO"/>
+        </w:rPr>
+        <w:t>semi-blandas</w:t>
+      </w:r>
+      <w:proofErr w:type="spellEnd"/>
+      <w:r>
+        <w:rPr>
+          <w:lang w:eastAsia="es-CO"/>
+        </w:rPr>
+        <w:t xml:space="preserve">. También dosifica trozos de fruta, frutos secos, chocolate, entre otros, de hasta 20 milímetros de diámetro. Se utiliza para dosificar </w:t>
       </w:r>
       <w:r>
         <w:rPr>
@@ -2500,6 +2528,7 @@
           <w:lang w:eastAsia="es-CO"/>
         </w:rPr>
       </w:pPr>
+      <w:proofErr w:type="spellStart"/>
       <w:r>
         <w:rPr>
           <w:b/>
@@ -2508,6 +2537,7 @@
         </w:rPr>
         <w:t>Escabiladero</w:t>
       </w:r>
+      <w:proofErr w:type="spellEnd"/>
     </w:p>
     <w:p>
       <w:pPr>
@@ -2817,7 +2847,21 @@
         <w:rPr>
           <w:lang w:val="es-419" w:eastAsia="es-CO"/>
         </w:rPr>
-        <w:t>La primera clave del éxito para mejorar la calidad y el sabor de sus preparaciones es conocer bien los ingredientes. ¿Sabe usted cuáles son los ingredientes más utilizados en la pastelería, qué cualidades aportan a los postres y bizcochos, y cómo escogerlos adecuadamente? A continuación los conocerá:</w:t>
+        <w:t xml:space="preserve">La primera clave del éxito para mejorar la calidad y el sabor de sus preparaciones es conocer bien los ingredientes. ¿Sabe usted cuáles son los ingredientes más utilizados en la pastelería, qué cualidades aportan a los postres y bizcochos, y cómo escogerlos adecuadamente? A </w:t>
+      </w:r>
+      <w:proofErr w:type="gramStart"/>
+      <w:r>
+        <w:rPr>
+          <w:lang w:val="es-419" w:eastAsia="es-CO"/>
+        </w:rPr>
+        <w:t>continuación</w:t>
+      </w:r>
+      <w:proofErr w:type="gramEnd"/>
+      <w:r>
+        <w:rPr>
+          <w:lang w:val="es-419" w:eastAsia="es-CO"/>
+        </w:rPr>
+        <w:t xml:space="preserve"> los conocerá:</w:t>
       </w:r>
     </w:p>
     <w:p>
@@ -2928,11 +2972,6 @@
         <w:rPr>
           <w:color w:val="000000" w:themeColor="text1"/>
         </w:rPr>
-      </w:r>
-      <w:r>
-        <w:rPr>
-          <w:color w:val="000000" w:themeColor="text1"/>
-        </w:rPr>
         <w:fldChar w:fldCharType="separate"/>
       </w:r>
       <w:r>
@@ -4399,7 +4438,21 @@
           <w:lang w:eastAsia="es-CO"/>
         </w:rPr>
         <w:lastRenderedPageBreak/>
-        <w:t>Además, existen guías y normativas internacionales, como las recomendaciones del Codex Alimentarius y las normativas de la FDA (</w:t>
+        <w:t xml:space="preserve">Además, existen guías y normativas internacionales, como las recomendaciones del Codex </w:t>
+      </w:r>
+      <w:proofErr w:type="spellStart"/>
+      <w:r>
+        <w:rPr>
+          <w:lang w:eastAsia="es-CO"/>
+        </w:rPr>
+        <w:t>Alimentarius</w:t>
+      </w:r>
+      <w:proofErr w:type="spellEnd"/>
+      <w:r>
+        <w:rPr>
+          <w:lang w:eastAsia="es-CO"/>
+        </w:rPr>
+        <w:t xml:space="preserve"> y las normativas de la FDA (</w:t>
       </w:r>
       <w:r>
         <w:rPr>
@@ -4796,8 +4849,19 @@
             <w:pPr>
               <w:pStyle w:val="TextoTablas"/>
             </w:pPr>
-            <w:r>
-              <w:t>NMás (2020). La historia de la repostería - Expreso de la Mañana. [Archivo de video] Youtube.</w:t>
+            <w:proofErr w:type="spellStart"/>
+            <w:r>
+              <w:t>NMás</w:t>
+            </w:r>
+            <w:proofErr w:type="spellEnd"/>
+            <w:r>
+              <w:t xml:space="preserve"> (2020). La historia de la repostería - Expreso de la Mañana. [Archivo de video] </w:t>
+            </w:r>
+            <w:r>
+              <w:t>YouTube</w:t>
+            </w:r>
+            <w:r>
+              <w:t>.</w:t>
             </w:r>
           </w:p>
         </w:tc>
@@ -4856,7 +4920,21 @@
               <w:pStyle w:val="TextoTablas"/>
             </w:pPr>
             <w:r>
-              <w:t>Restaurante Exitoso | Waiterio (2023). Equipo Esencial para Tener una Panadería Exitosa [Archivo de video] Youtube.</w:t>
+              <w:t xml:space="preserve">Restaurante Exitoso | </w:t>
+            </w:r>
+            <w:proofErr w:type="spellStart"/>
+            <w:r>
+              <w:t>Waiterio</w:t>
+            </w:r>
+            <w:proofErr w:type="spellEnd"/>
+            <w:r>
+              <w:t xml:space="preserve"> (2023). Equipo Esencial para Tener una Panadería Exitosa [Archivo de video] </w:t>
+            </w:r>
+            <w:r>
+              <w:t>YouTube</w:t>
+            </w:r>
+            <w:r>
+              <w:t>.</w:t>
             </w:r>
           </w:p>
         </w:tc>
@@ -4976,8 +5054,27 @@
             <w:pPr>
               <w:pStyle w:val="TextoTablas"/>
             </w:pPr>
-            <w:r>
-              <w:t>CookStorming (2020). Masterclass en Ingredientes de Repostería: cómo, cuando y por qué [Archivo de video] Youtube.</w:t>
+            <w:proofErr w:type="spellStart"/>
+            <w:r>
+              <w:t>CookStorming</w:t>
+            </w:r>
+            <w:proofErr w:type="spellEnd"/>
+            <w:r>
+              <w:t xml:space="preserve"> (2020). Masterclass en Ingredientes de Repostería: cómo, </w:t>
+            </w:r>
+            <w:proofErr w:type="spellStart"/>
+            <w:r>
+              <w:t>cuando</w:t>
+            </w:r>
+            <w:proofErr w:type="spellEnd"/>
+            <w:r>
+              <w:t xml:space="preserve"> y por qué [Archivo de video] </w:t>
+            </w:r>
+            <w:r>
+              <w:t>YouTube</w:t>
+            </w:r>
+            <w:r>
+              <w:t>.</w:t>
             </w:r>
           </w:p>
         </w:tc>
@@ -5138,7 +5235,21 @@
         <w:rPr>
           <w:lang w:val="es-419" w:eastAsia="es-CO"/>
         </w:rPr>
-        <w:t>: mantener la temperatura de los ingredientes al medio ambiente, Ej. 10 ºC.</w:t>
+        <w:t xml:space="preserve">: mantener la temperatura de los ingredientes al medio ambiente, Ej. 10 </w:t>
+      </w:r>
+      <w:proofErr w:type="spellStart"/>
+      <w:r>
+        <w:rPr>
+          <w:lang w:val="es-419" w:eastAsia="es-CO"/>
+        </w:rPr>
+        <w:t>ºC</w:t>
+      </w:r>
+      <w:proofErr w:type="spellEnd"/>
+      <w:r>
+        <w:rPr>
+          <w:lang w:val="es-419" w:eastAsia="es-CO"/>
+        </w:rPr>
+        <w:t>.</w:t>
       </w:r>
     </w:p>
     <w:p>
@@ -5456,11 +5567,19 @@
           <w:lang w:val="es-419" w:eastAsia="es-CO"/>
         </w:rPr>
       </w:pPr>
+      <w:proofErr w:type="spellStart"/>
       <w:r>
         <w:rPr>
           <w:lang w:val="es-419" w:eastAsia="es-CO"/>
         </w:rPr>
-        <w:t>Puigbó, I. (199). Técnicas de pastelería para la restauración.</w:t>
+        <w:t>Puigbó</w:t>
+      </w:r>
+      <w:proofErr w:type="spellEnd"/>
+      <w:r>
+        <w:rPr>
+          <w:lang w:val="es-419" w:eastAsia="es-CO"/>
+        </w:rPr>
+        <w:t>, I. (199). Técnicas de pastelería para la restauración.</w:t>
       </w:r>
       <w:r>
         <w:rPr>
@@ -5490,11 +5609,33 @@
           <w:lang w:val="es-419" w:eastAsia="es-CO"/>
         </w:rPr>
       </w:pPr>
+      <w:proofErr w:type="spellStart"/>
       <w:r>
         <w:rPr>
           <w:lang w:val="es-419" w:eastAsia="es-CO"/>
         </w:rPr>
-        <w:t>Sd-foodmachine. (s.f). Pesadora de alimentos.</w:t>
+        <w:t>Sd-foodmachine</w:t>
+      </w:r>
+      <w:proofErr w:type="spellEnd"/>
+      <w:r>
+        <w:rPr>
+          <w:lang w:val="es-419" w:eastAsia="es-CO"/>
+        </w:rPr>
+        <w:t>. (</w:t>
+      </w:r>
+      <w:proofErr w:type="spellStart"/>
+      <w:r>
+        <w:rPr>
+          <w:lang w:val="es-419" w:eastAsia="es-CO"/>
+        </w:rPr>
+        <w:t>s.f</w:t>
+      </w:r>
+      <w:proofErr w:type="spellEnd"/>
+      <w:r>
+        <w:rPr>
+          <w:lang w:val="es-419" w:eastAsia="es-CO"/>
+        </w:rPr>
+        <w:t>). Pesadora de alimentos.</w:t>
       </w:r>
       <w:r>
         <w:rPr>
@@ -5602,8 +5743,13 @@
             <w:pPr>
               <w:pStyle w:val="TextoTablas"/>
             </w:pPr>
-            <w:r>
-              <w:t>Milady Tatiana Villamil Caste</w:t>
+            <w:proofErr w:type="spellStart"/>
+            <w:r>
+              <w:t>Milady</w:t>
+            </w:r>
+            <w:proofErr w:type="spellEnd"/>
+            <w:r>
+              <w:t xml:space="preserve"> Tatiana Villamil Caste</w:t>
             </w:r>
             <w:r>
               <w:t>ll</w:t>
@@ -5668,8 +5814,13 @@
               <w:t>dez</w:t>
             </w:r>
             <w:r>
-              <w:t xml:space="preserve"> Jaimes</w:t>
-            </w:r>
+              <w:t xml:space="preserve"> </w:t>
+            </w:r>
+            <w:proofErr w:type="spellStart"/>
+            <w:r>
+              <w:t>Jaimes</w:t>
+            </w:r>
+            <w:proofErr w:type="spellEnd"/>
           </w:p>
         </w:tc>
         <w:tc>
@@ -9400,13 +9551,13 @@
 </file>
 
 <file path=customXml/itemProps2.xml><?xml version="1.0" encoding="utf-8"?>
-<ds:datastoreItem xmlns:ds="http://schemas.openxmlformats.org/officeDocument/2006/customXml" ds:itemID="{76A40ECC-30B5-4084-A61E-9535F22F9C0F}"/>
+<ds:datastoreItem xmlns:ds="http://schemas.openxmlformats.org/officeDocument/2006/customXml" ds:itemID="{E641578A-7A0B-4C58-96DD-AF27DDB31115}"/>
 </file>
 
 <file path=customXml/itemProps3.xml><?xml version="1.0" encoding="utf-8"?>
-<ds:datastoreItem xmlns:ds="http://schemas.openxmlformats.org/officeDocument/2006/customXml" ds:itemID="{D795A920-8FBF-4F24-8788-DD7F1FA83753}"/>
+<ds:datastoreItem xmlns:ds="http://schemas.openxmlformats.org/officeDocument/2006/customXml" ds:itemID="{6E843E39-019D-4A37-9515-4446D2ADEA78}"/>
 </file>
 
 <file path=customXml/itemProps4.xml><?xml version="1.0" encoding="utf-8"?>
-<ds:datastoreItem xmlns:ds="http://schemas.openxmlformats.org/officeDocument/2006/customXml" ds:itemID="{5615B657-A843-4D65-8DAE-D12A832E8921}"/>
+<ds:datastoreItem xmlns:ds="http://schemas.openxmlformats.org/officeDocument/2006/customXml" ds:itemID="{2136A538-1294-4697-9802-FE6C17ED70EC}"/>
 </file>
</xml_diff>